<commit_message>
feat: Favorilere ürün ekleme ve 2 sekmeli favoriler sayfası
- ProductFavorite modeli eklendi
- Favoriler sayfası 2 sekmeli yapıldı (İşletmeler/Ürünler)
- Menü sayfasında ürünlere favori ekleme butonları
- Favori ürünlerden tekrar sipariş verme özelliği
- CustomerService'e ürün favorileri fonksiyonları
- ProductGrid widget'ına favori özelliği eklendi
- Tüm gerekli model güncellemeleri yapıldı
</commit_message>
<xml_diff>
--- a/Notlar/Yeni klasör/Yeni Microsoft Word Belgesi.docx
+++ b/Notlar/Yeni klasör/Yeni Microsoft Word Belgesi.docx
@@ -24,7 +24,7 @@
           <w14:ligatures w14:val="none"/>
         </w:rPr>
         <w:pict w14:anchorId="2CE396F1">
-          <v:rect id="_x0000_i1067" style="width:0;height:1.5pt" o:hralign="center" o:hrstd="t" o:hr="t" fillcolor="#a0a0a0" stroked="f"/>
+          <v:rect id="_x0000_i1025" style="width:0;height:1.5pt" o:hralign="center" o:hrstd="t" o:hr="t" fillcolor="#a0a0a0" stroked="f"/>
         </w:pict>
       </w:r>
     </w:p>
@@ -84,11 +84,12 @@
         <w:tblLook w:val="04A0" w:firstRow="1" w:lastRow="0" w:firstColumn="1" w:lastColumn="0" w:noHBand="0" w:noVBand="1"/>
       </w:tblPr>
       <w:tblGrid>
-        <w:gridCol w:w="280"/>
-        <w:gridCol w:w="1156"/>
-        <w:gridCol w:w="581"/>
-        <w:gridCol w:w="450"/>
-        <w:gridCol w:w="6559"/>
+        <w:gridCol w:w="279"/>
+        <w:gridCol w:w="64"/>
+        <w:gridCol w:w="1148"/>
+        <w:gridCol w:w="577"/>
+        <w:gridCol w:w="447"/>
+        <w:gridCol w:w="6511"/>
       </w:tblGrid>
       <w:tr>
         <w:trPr>
@@ -133,6 +134,26 @@
         <w:tc>
           <w:tcPr>
             <w:tcW w:w="0" w:type="auto"/>
+          </w:tcPr>
+          <w:p>
+            <w:pPr>
+              <w:jc w:val="center"/>
+              <w:rPr>
+                <w:rFonts w:ascii="Times New Roman" w:eastAsia="Times New Roman" w:hAnsi="Times New Roman" w:cs="Times New Roman"/>
+                <w:b/>
+                <w:bCs/>
+                <w:kern w:val="0"/>
+                <w:sz w:val="24"/>
+                <w:szCs w:val="24"/>
+                <w:lang w:eastAsia="tr-TR"/>
+                <w14:ligatures w14:val="none"/>
+              </w:rPr>
+            </w:pPr>
+          </w:p>
+        </w:tc>
+        <w:tc>
+          <w:tcPr>
+            <w:tcW w:w="0" w:type="auto"/>
             <w:vAlign w:val="center"/>
             <w:hideMark/>
           </w:tcPr>
@@ -309,6 +330,24 @@
         <w:tc>
           <w:tcPr>
             <w:tcW w:w="0" w:type="auto"/>
+          </w:tcPr>
+          <w:p>
+            <w:pPr>
+              <w:jc w:val="left"/>
+              <w:rPr>
+                <w:rFonts w:ascii="Times New Roman" w:eastAsia="Times New Roman" w:hAnsi="Times New Roman" w:cs="Times New Roman"/>
+                <w:kern w:val="0"/>
+                <w:sz w:val="24"/>
+                <w:szCs w:val="24"/>
+                <w:lang w:eastAsia="tr-TR"/>
+                <w14:ligatures w14:val="none"/>
+              </w:rPr>
+            </w:pPr>
+          </w:p>
+        </w:tc>
+        <w:tc>
+          <w:tcPr>
+            <w:tcW w:w="0" w:type="auto"/>
             <w:vAlign w:val="center"/>
             <w:hideMark/>
           </w:tcPr>
@@ -744,6 +783,24 @@
         <w:tc>
           <w:tcPr>
             <w:tcW w:w="0" w:type="auto"/>
+          </w:tcPr>
+          <w:p>
+            <w:pPr>
+              <w:jc w:val="left"/>
+              <w:rPr>
+                <w:rFonts w:ascii="Times New Roman" w:eastAsia="Times New Roman" w:hAnsi="Times New Roman" w:cs="Times New Roman"/>
+                <w:kern w:val="0"/>
+                <w:sz w:val="24"/>
+                <w:szCs w:val="24"/>
+                <w:lang w:eastAsia="tr-TR"/>
+                <w14:ligatures w14:val="none"/>
+              </w:rPr>
+            </w:pPr>
+          </w:p>
+        </w:tc>
+        <w:tc>
+          <w:tcPr>
+            <w:tcW w:w="0" w:type="auto"/>
             <w:vAlign w:val="center"/>
             <w:hideMark/>
           </w:tcPr>
@@ -1070,6 +1127,24 @@
         <w:tc>
           <w:tcPr>
             <w:tcW w:w="0" w:type="auto"/>
+          </w:tcPr>
+          <w:p>
+            <w:pPr>
+              <w:jc w:val="left"/>
+              <w:rPr>
+                <w:rFonts w:ascii="Times New Roman" w:eastAsia="Times New Roman" w:hAnsi="Times New Roman" w:cs="Times New Roman"/>
+                <w:kern w:val="0"/>
+                <w:sz w:val="24"/>
+                <w:szCs w:val="24"/>
+                <w:lang w:eastAsia="tr-TR"/>
+                <w14:ligatures w14:val="none"/>
+              </w:rPr>
+            </w:pPr>
+          </w:p>
+        </w:tc>
+        <w:tc>
+          <w:tcPr>
+            <w:tcW w:w="0" w:type="auto"/>
             <w:vAlign w:val="center"/>
             <w:hideMark/>
           </w:tcPr>
@@ -1437,6 +1512,24 @@
         <w:tc>
           <w:tcPr>
             <w:tcW w:w="0" w:type="auto"/>
+          </w:tcPr>
+          <w:p>
+            <w:pPr>
+              <w:jc w:val="left"/>
+              <w:rPr>
+                <w:rFonts w:ascii="Times New Roman" w:eastAsia="Times New Roman" w:hAnsi="Times New Roman" w:cs="Times New Roman"/>
+                <w:kern w:val="0"/>
+                <w:sz w:val="24"/>
+                <w:szCs w:val="24"/>
+                <w:lang w:eastAsia="tr-TR"/>
+                <w14:ligatures w14:val="none"/>
+              </w:rPr>
+            </w:pPr>
+          </w:p>
+        </w:tc>
+        <w:tc>
+          <w:tcPr>
+            <w:tcW w:w="0" w:type="auto"/>
             <w:vAlign w:val="center"/>
             <w:hideMark/>
           </w:tcPr>
@@ -1872,6 +1965,24 @@
         <w:tc>
           <w:tcPr>
             <w:tcW w:w="0" w:type="auto"/>
+          </w:tcPr>
+          <w:p>
+            <w:pPr>
+              <w:jc w:val="left"/>
+              <w:rPr>
+                <w:rFonts w:ascii="Times New Roman" w:eastAsia="Times New Roman" w:hAnsi="Times New Roman" w:cs="Times New Roman"/>
+                <w:kern w:val="0"/>
+                <w:sz w:val="24"/>
+                <w:szCs w:val="24"/>
+                <w:lang w:eastAsia="tr-TR"/>
+                <w14:ligatures w14:val="none"/>
+              </w:rPr>
+            </w:pPr>
+          </w:p>
+        </w:tc>
+        <w:tc>
+          <w:tcPr>
+            <w:tcW w:w="0" w:type="auto"/>
             <w:vAlign w:val="center"/>
             <w:hideMark/>
           </w:tcPr>
@@ -2178,6 +2289,24 @@
         <w:tc>
           <w:tcPr>
             <w:tcW w:w="0" w:type="auto"/>
+          </w:tcPr>
+          <w:p>
+            <w:pPr>
+              <w:jc w:val="left"/>
+              <w:rPr>
+                <w:rFonts w:ascii="Times New Roman" w:eastAsia="Times New Roman" w:hAnsi="Times New Roman" w:cs="Times New Roman"/>
+                <w:kern w:val="0"/>
+                <w:sz w:val="24"/>
+                <w:szCs w:val="24"/>
+                <w:lang w:eastAsia="tr-TR"/>
+                <w14:ligatures w14:val="none"/>
+              </w:rPr>
+            </w:pPr>
+          </w:p>
+        </w:tc>
+        <w:tc>
+          <w:tcPr>
+            <w:tcW w:w="0" w:type="auto"/>
             <w:vAlign w:val="center"/>
             <w:hideMark/>
           </w:tcPr>
@@ -2423,6 +2552,24 @@
         <w:tc>
           <w:tcPr>
             <w:tcW w:w="0" w:type="auto"/>
+          </w:tcPr>
+          <w:p>
+            <w:pPr>
+              <w:jc w:val="left"/>
+              <w:rPr>
+                <w:rFonts w:ascii="Times New Roman" w:eastAsia="Times New Roman" w:hAnsi="Times New Roman" w:cs="Times New Roman"/>
+                <w:kern w:val="0"/>
+                <w:sz w:val="24"/>
+                <w:szCs w:val="24"/>
+                <w:lang w:eastAsia="tr-TR"/>
+                <w14:ligatures w14:val="none"/>
+              </w:rPr>
+            </w:pPr>
+          </w:p>
+        </w:tc>
+        <w:tc>
+          <w:tcPr>
+            <w:tcW w:w="0" w:type="auto"/>
             <w:vAlign w:val="center"/>
             <w:hideMark/>
           </w:tcPr>
@@ -2790,6 +2937,24 @@
         <w:tc>
           <w:tcPr>
             <w:tcW w:w="0" w:type="auto"/>
+          </w:tcPr>
+          <w:p>
+            <w:pPr>
+              <w:jc w:val="left"/>
+              <w:rPr>
+                <w:rFonts w:ascii="Times New Roman" w:eastAsia="Times New Roman" w:hAnsi="Times New Roman" w:cs="Times New Roman"/>
+                <w:kern w:val="0"/>
+                <w:sz w:val="24"/>
+                <w:szCs w:val="24"/>
+                <w:lang w:eastAsia="tr-TR"/>
+                <w14:ligatures w14:val="none"/>
+              </w:rPr>
+            </w:pPr>
+          </w:p>
+        </w:tc>
+        <w:tc>
+          <w:tcPr>
+            <w:tcW w:w="0" w:type="auto"/>
             <w:vAlign w:val="center"/>
             <w:hideMark/>
           </w:tcPr>
@@ -2950,6 +3115,24 @@
         <w:tc>
           <w:tcPr>
             <w:tcW w:w="0" w:type="auto"/>
+          </w:tcPr>
+          <w:p>
+            <w:pPr>
+              <w:jc w:val="left"/>
+              <w:rPr>
+                <w:rFonts w:ascii="Times New Roman" w:eastAsia="Times New Roman" w:hAnsi="Times New Roman" w:cs="Times New Roman"/>
+                <w:kern w:val="0"/>
+                <w:sz w:val="24"/>
+                <w:szCs w:val="24"/>
+                <w:lang w:eastAsia="tr-TR"/>
+                <w14:ligatures w14:val="none"/>
+              </w:rPr>
+            </w:pPr>
+          </w:p>
+        </w:tc>
+        <w:tc>
+          <w:tcPr>
+            <w:tcW w:w="0" w:type="auto"/>
             <w:vAlign w:val="center"/>
             <w:hideMark/>
           </w:tcPr>
@@ -3402,6 +3585,24 @@
         <w:tc>
           <w:tcPr>
             <w:tcW w:w="0" w:type="auto"/>
+          </w:tcPr>
+          <w:p>
+            <w:pPr>
+              <w:jc w:val="left"/>
+              <w:rPr>
+                <w:rFonts w:ascii="Times New Roman" w:eastAsia="Times New Roman" w:hAnsi="Times New Roman" w:cs="Times New Roman"/>
+                <w:kern w:val="0"/>
+                <w:sz w:val="24"/>
+                <w:szCs w:val="24"/>
+                <w:lang w:eastAsia="tr-TR"/>
+                <w14:ligatures w14:val="none"/>
+              </w:rPr>
+            </w:pPr>
+          </w:p>
+        </w:tc>
+        <w:tc>
+          <w:tcPr>
+            <w:tcW w:w="0" w:type="auto"/>
             <w:vAlign w:val="center"/>
             <w:hideMark/>
           </w:tcPr>
@@ -3710,6 +3911,24 @@
         <w:tc>
           <w:tcPr>
             <w:tcW w:w="0" w:type="auto"/>
+          </w:tcPr>
+          <w:p>
+            <w:pPr>
+              <w:jc w:val="left"/>
+              <w:rPr>
+                <w:rFonts w:ascii="Times New Roman" w:eastAsia="Times New Roman" w:hAnsi="Times New Roman" w:cs="Times New Roman"/>
+                <w:kern w:val="0"/>
+                <w:sz w:val="24"/>
+                <w:szCs w:val="24"/>
+                <w:lang w:eastAsia="tr-TR"/>
+                <w14:ligatures w14:val="none"/>
+              </w:rPr>
+            </w:pPr>
+          </w:p>
+        </w:tc>
+        <w:tc>
+          <w:tcPr>
+            <w:tcW w:w="0" w:type="auto"/>
             <w:vAlign w:val="center"/>
             <w:hideMark/>
           </w:tcPr>
@@ -4051,6 +4270,24 @@
         <w:tc>
           <w:tcPr>
             <w:tcW w:w="0" w:type="auto"/>
+          </w:tcPr>
+          <w:p>
+            <w:pPr>
+              <w:jc w:val="left"/>
+              <w:rPr>
+                <w:rFonts w:ascii="Times New Roman" w:eastAsia="Times New Roman" w:hAnsi="Times New Roman" w:cs="Times New Roman"/>
+                <w:kern w:val="0"/>
+                <w:sz w:val="24"/>
+                <w:szCs w:val="24"/>
+                <w:lang w:eastAsia="tr-TR"/>
+                <w14:ligatures w14:val="none"/>
+              </w:rPr>
+            </w:pPr>
+          </w:p>
+        </w:tc>
+        <w:tc>
+          <w:tcPr>
+            <w:tcW w:w="0" w:type="auto"/>
             <w:vAlign w:val="center"/>
             <w:hideMark/>
           </w:tcPr>
@@ -4466,6 +4703,24 @@
         <w:tc>
           <w:tcPr>
             <w:tcW w:w="0" w:type="auto"/>
+          </w:tcPr>
+          <w:p>
+            <w:pPr>
+              <w:jc w:val="left"/>
+              <w:rPr>
+                <w:rFonts w:ascii="Times New Roman" w:eastAsia="Times New Roman" w:hAnsi="Times New Roman" w:cs="Times New Roman"/>
+                <w:kern w:val="0"/>
+                <w:sz w:val="24"/>
+                <w:szCs w:val="24"/>
+                <w:lang w:eastAsia="tr-TR"/>
+                <w14:ligatures w14:val="none"/>
+              </w:rPr>
+            </w:pPr>
+          </w:p>
+        </w:tc>
+        <w:tc>
+          <w:tcPr>
+            <w:tcW w:w="0" w:type="auto"/>
             <w:vAlign w:val="center"/>
             <w:hideMark/>
           </w:tcPr>
@@ -4820,6 +5075,24 @@
         <w:tc>
           <w:tcPr>
             <w:tcW w:w="0" w:type="auto"/>
+          </w:tcPr>
+          <w:p>
+            <w:pPr>
+              <w:jc w:val="left"/>
+              <w:rPr>
+                <w:rFonts w:ascii="Times New Roman" w:eastAsia="Times New Roman" w:hAnsi="Times New Roman" w:cs="Times New Roman"/>
+                <w:kern w:val="0"/>
+                <w:sz w:val="24"/>
+                <w:szCs w:val="24"/>
+                <w:lang w:eastAsia="tr-TR"/>
+                <w14:ligatures w14:val="none"/>
+              </w:rPr>
+            </w:pPr>
+          </w:p>
+        </w:tc>
+        <w:tc>
+          <w:tcPr>
+            <w:tcW w:w="0" w:type="auto"/>
             <w:vAlign w:val="center"/>
             <w:hideMark/>
           </w:tcPr>
@@ -5222,6 +5495,24 @@
         <w:tc>
           <w:tcPr>
             <w:tcW w:w="0" w:type="auto"/>
+          </w:tcPr>
+          <w:p>
+            <w:pPr>
+              <w:jc w:val="left"/>
+              <w:rPr>
+                <w:rFonts w:ascii="Times New Roman" w:eastAsia="Times New Roman" w:hAnsi="Times New Roman" w:cs="Times New Roman"/>
+                <w:kern w:val="0"/>
+                <w:sz w:val="24"/>
+                <w:szCs w:val="24"/>
+                <w:lang w:eastAsia="tr-TR"/>
+                <w14:ligatures w14:val="none"/>
+              </w:rPr>
+            </w:pPr>
+          </w:p>
+        </w:tc>
+        <w:tc>
+          <w:tcPr>
+            <w:tcW w:w="0" w:type="auto"/>
             <w:vAlign w:val="center"/>
             <w:hideMark/>
           </w:tcPr>
@@ -5672,6 +5963,24 @@
         <w:tc>
           <w:tcPr>
             <w:tcW w:w="0" w:type="auto"/>
+          </w:tcPr>
+          <w:p>
+            <w:pPr>
+              <w:jc w:val="left"/>
+              <w:rPr>
+                <w:rFonts w:ascii="Times New Roman" w:eastAsia="Times New Roman" w:hAnsi="Times New Roman" w:cs="Times New Roman"/>
+                <w:kern w:val="0"/>
+                <w:sz w:val="24"/>
+                <w:szCs w:val="24"/>
+                <w:lang w:eastAsia="tr-TR"/>
+                <w14:ligatures w14:val="none"/>
+              </w:rPr>
+            </w:pPr>
+          </w:p>
+        </w:tc>
+        <w:tc>
+          <w:tcPr>
+            <w:tcW w:w="0" w:type="auto"/>
             <w:vAlign w:val="center"/>
             <w:hideMark/>
           </w:tcPr>
@@ -5832,6 +6141,24 @@
         <w:tc>
           <w:tcPr>
             <w:tcW w:w="0" w:type="auto"/>
+          </w:tcPr>
+          <w:p>
+            <w:pPr>
+              <w:jc w:val="left"/>
+              <w:rPr>
+                <w:rFonts w:ascii="Times New Roman" w:eastAsia="Times New Roman" w:hAnsi="Times New Roman" w:cs="Times New Roman"/>
+                <w:kern w:val="0"/>
+                <w:sz w:val="24"/>
+                <w:szCs w:val="24"/>
+                <w:lang w:eastAsia="tr-TR"/>
+                <w14:ligatures w14:val="none"/>
+              </w:rPr>
+            </w:pPr>
+          </w:p>
+        </w:tc>
+        <w:tc>
+          <w:tcPr>
+            <w:tcW w:w="0" w:type="auto"/>
             <w:vAlign w:val="center"/>
             <w:hideMark/>
           </w:tcPr>
@@ -5992,6 +6319,24 @@
         <w:tc>
           <w:tcPr>
             <w:tcW w:w="0" w:type="auto"/>
+          </w:tcPr>
+          <w:p>
+            <w:pPr>
+              <w:jc w:val="left"/>
+              <w:rPr>
+                <w:rFonts w:ascii="Times New Roman" w:eastAsia="Times New Roman" w:hAnsi="Times New Roman" w:cs="Times New Roman"/>
+                <w:kern w:val="0"/>
+                <w:sz w:val="24"/>
+                <w:szCs w:val="24"/>
+                <w:lang w:eastAsia="tr-TR"/>
+                <w14:ligatures w14:val="none"/>
+              </w:rPr>
+            </w:pPr>
+          </w:p>
+        </w:tc>
+        <w:tc>
+          <w:tcPr>
+            <w:tcW w:w="0" w:type="auto"/>
             <w:vAlign w:val="center"/>
             <w:hideMark/>
           </w:tcPr>
@@ -6152,6 +6497,24 @@
         <w:tc>
           <w:tcPr>
             <w:tcW w:w="0" w:type="auto"/>
+          </w:tcPr>
+          <w:p>
+            <w:pPr>
+              <w:jc w:val="left"/>
+              <w:rPr>
+                <w:rFonts w:ascii="Times New Roman" w:eastAsia="Times New Roman" w:hAnsi="Times New Roman" w:cs="Times New Roman"/>
+                <w:kern w:val="0"/>
+                <w:sz w:val="24"/>
+                <w:szCs w:val="24"/>
+                <w:lang w:eastAsia="tr-TR"/>
+                <w14:ligatures w14:val="none"/>
+              </w:rPr>
+            </w:pPr>
+          </w:p>
+        </w:tc>
+        <w:tc>
+          <w:tcPr>
+            <w:tcW w:w="0" w:type="auto"/>
             <w:vAlign w:val="center"/>
             <w:hideMark/>
           </w:tcPr>
@@ -6312,6 +6675,24 @@
         <w:tc>
           <w:tcPr>
             <w:tcW w:w="0" w:type="auto"/>
+          </w:tcPr>
+          <w:p>
+            <w:pPr>
+              <w:jc w:val="left"/>
+              <w:rPr>
+                <w:rFonts w:ascii="Times New Roman" w:eastAsia="Times New Roman" w:hAnsi="Times New Roman" w:cs="Times New Roman"/>
+                <w:kern w:val="0"/>
+                <w:sz w:val="24"/>
+                <w:szCs w:val="24"/>
+                <w:lang w:eastAsia="tr-TR"/>
+                <w14:ligatures w14:val="none"/>
+              </w:rPr>
+            </w:pPr>
+          </w:p>
+        </w:tc>
+        <w:tc>
+          <w:tcPr>
+            <w:tcW w:w="0" w:type="auto"/>
             <w:vAlign w:val="center"/>
             <w:hideMark/>
           </w:tcPr>
@@ -6472,6 +6853,24 @@
         <w:tc>
           <w:tcPr>
             <w:tcW w:w="0" w:type="auto"/>
+          </w:tcPr>
+          <w:p>
+            <w:pPr>
+              <w:jc w:val="left"/>
+              <w:rPr>
+                <w:rFonts w:ascii="Times New Roman" w:eastAsia="Times New Roman" w:hAnsi="Times New Roman" w:cs="Times New Roman"/>
+                <w:kern w:val="0"/>
+                <w:sz w:val="24"/>
+                <w:szCs w:val="24"/>
+                <w:lang w:eastAsia="tr-TR"/>
+                <w14:ligatures w14:val="none"/>
+              </w:rPr>
+            </w:pPr>
+          </w:p>
+        </w:tc>
+        <w:tc>
+          <w:tcPr>
+            <w:tcW w:w="0" w:type="auto"/>
             <w:vAlign w:val="center"/>
             <w:hideMark/>
           </w:tcPr>
@@ -6633,6 +7032,24 @@
         <w:tc>
           <w:tcPr>
             <w:tcW w:w="0" w:type="auto"/>
+          </w:tcPr>
+          <w:p>
+            <w:pPr>
+              <w:jc w:val="left"/>
+              <w:rPr>
+                <w:rFonts w:ascii="Times New Roman" w:eastAsia="Times New Roman" w:hAnsi="Times New Roman" w:cs="Times New Roman"/>
+                <w:kern w:val="0"/>
+                <w:sz w:val="24"/>
+                <w:szCs w:val="24"/>
+                <w:lang w:eastAsia="tr-TR"/>
+                <w14:ligatures w14:val="none"/>
+              </w:rPr>
+            </w:pPr>
+          </w:p>
+        </w:tc>
+        <w:tc>
+          <w:tcPr>
+            <w:tcW w:w="0" w:type="auto"/>
             <w:vAlign w:val="center"/>
             <w:hideMark/>
           </w:tcPr>
@@ -6793,6 +7210,24 @@
         <w:tc>
           <w:tcPr>
             <w:tcW w:w="0" w:type="auto"/>
+          </w:tcPr>
+          <w:p>
+            <w:pPr>
+              <w:jc w:val="left"/>
+              <w:rPr>
+                <w:rFonts w:ascii="Times New Roman" w:eastAsia="Times New Roman" w:hAnsi="Times New Roman" w:cs="Times New Roman"/>
+                <w:kern w:val="0"/>
+                <w:sz w:val="24"/>
+                <w:szCs w:val="24"/>
+                <w:lang w:eastAsia="tr-TR"/>
+                <w14:ligatures w14:val="none"/>
+              </w:rPr>
+            </w:pPr>
+          </w:p>
+        </w:tc>
+        <w:tc>
+          <w:tcPr>
+            <w:tcW w:w="0" w:type="auto"/>
             <w:vAlign w:val="center"/>
             <w:hideMark/>
           </w:tcPr>
@@ -6953,6 +7388,24 @@
         <w:tc>
           <w:tcPr>
             <w:tcW w:w="0" w:type="auto"/>
+          </w:tcPr>
+          <w:p>
+            <w:pPr>
+              <w:jc w:val="left"/>
+              <w:rPr>
+                <w:rFonts w:ascii="Times New Roman" w:eastAsia="Times New Roman" w:hAnsi="Times New Roman" w:cs="Times New Roman"/>
+                <w:kern w:val="0"/>
+                <w:sz w:val="24"/>
+                <w:szCs w:val="24"/>
+                <w:lang w:eastAsia="tr-TR"/>
+                <w14:ligatures w14:val="none"/>
+              </w:rPr>
+            </w:pPr>
+          </w:p>
+        </w:tc>
+        <w:tc>
+          <w:tcPr>
+            <w:tcW w:w="0" w:type="auto"/>
             <w:vAlign w:val="center"/>
             <w:hideMark/>
           </w:tcPr>
@@ -7113,6 +7566,24 @@
         <w:tc>
           <w:tcPr>
             <w:tcW w:w="0" w:type="auto"/>
+          </w:tcPr>
+          <w:p>
+            <w:pPr>
+              <w:jc w:val="left"/>
+              <w:rPr>
+                <w:rFonts w:ascii="Times New Roman" w:eastAsia="Times New Roman" w:hAnsi="Times New Roman" w:cs="Times New Roman"/>
+                <w:kern w:val="0"/>
+                <w:sz w:val="24"/>
+                <w:szCs w:val="24"/>
+                <w:lang w:eastAsia="tr-TR"/>
+                <w14:ligatures w14:val="none"/>
+              </w:rPr>
+            </w:pPr>
+          </w:p>
+        </w:tc>
+        <w:tc>
+          <w:tcPr>
+            <w:tcW w:w="0" w:type="auto"/>
             <w:vAlign w:val="center"/>
             <w:hideMark/>
           </w:tcPr>
@@ -7273,6 +7744,24 @@
         <w:tc>
           <w:tcPr>
             <w:tcW w:w="0" w:type="auto"/>
+          </w:tcPr>
+          <w:p>
+            <w:pPr>
+              <w:jc w:val="left"/>
+              <w:rPr>
+                <w:rFonts w:ascii="Times New Roman" w:eastAsia="Times New Roman" w:hAnsi="Times New Roman" w:cs="Times New Roman"/>
+                <w:kern w:val="0"/>
+                <w:sz w:val="24"/>
+                <w:szCs w:val="24"/>
+                <w:lang w:eastAsia="tr-TR"/>
+                <w14:ligatures w14:val="none"/>
+              </w:rPr>
+            </w:pPr>
+          </w:p>
+        </w:tc>
+        <w:tc>
+          <w:tcPr>
+            <w:tcW w:w="0" w:type="auto"/>
             <w:vAlign w:val="center"/>
             <w:hideMark/>
           </w:tcPr>
@@ -7433,6 +7922,24 @@
         <w:tc>
           <w:tcPr>
             <w:tcW w:w="0" w:type="auto"/>
+          </w:tcPr>
+          <w:p>
+            <w:pPr>
+              <w:jc w:val="left"/>
+              <w:rPr>
+                <w:rFonts w:ascii="Times New Roman" w:eastAsia="Times New Roman" w:hAnsi="Times New Roman" w:cs="Times New Roman"/>
+                <w:kern w:val="0"/>
+                <w:sz w:val="24"/>
+                <w:szCs w:val="24"/>
+                <w:lang w:eastAsia="tr-TR"/>
+                <w14:ligatures w14:val="none"/>
+              </w:rPr>
+            </w:pPr>
+          </w:p>
+        </w:tc>
+        <w:tc>
+          <w:tcPr>
+            <w:tcW w:w="0" w:type="auto"/>
             <w:vAlign w:val="center"/>
             <w:hideMark/>
           </w:tcPr>
@@ -7612,6 +8119,24 @@
               </w:rPr>
               <w:t>28</w:t>
             </w:r>
+          </w:p>
+        </w:tc>
+        <w:tc>
+          <w:tcPr>
+            <w:tcW w:w="0" w:type="auto"/>
+          </w:tcPr>
+          <w:p>
+            <w:pPr>
+              <w:jc w:val="left"/>
+              <w:rPr>
+                <w:rFonts w:ascii="Times New Roman" w:eastAsia="Times New Roman" w:hAnsi="Times New Roman" w:cs="Times New Roman"/>
+                <w:kern w:val="0"/>
+                <w:sz w:val="24"/>
+                <w:szCs w:val="24"/>
+                <w:lang w:eastAsia="tr-TR"/>
+                <w14:ligatures w14:val="none"/>
+              </w:rPr>
+            </w:pPr>
           </w:p>
         </w:tc>
         <w:tc>
@@ -7762,7 +8287,7 @@
           <w14:ligatures w14:val="none"/>
         </w:rPr>
         <w:pict w14:anchorId="32227458">
-          <v:rect id="_x0000_i1079" style="width:0;height:1.5pt" o:hralign="center" o:hrstd="t" o:hr="t" fillcolor="#a0a0a0" stroked="f"/>
+          <v:rect id="_x0000_i1026" style="width:0;height:1.5pt" o:hralign="center" o:hrstd="t" o:hr="t" fillcolor="#a0a0a0" stroked="f"/>
         </w:pict>
       </w:r>
     </w:p>
@@ -15466,7 +15991,7 @@
           <w14:ligatures w14:val="none"/>
         </w:rPr>
         <w:pict w14:anchorId="6ED610CF">
-          <v:rect id="_x0000_i1069" style="width:0;height:1.5pt" o:hralign="center" o:hrstd="t" o:hr="t" fillcolor="#a0a0a0" stroked="f"/>
+          <v:rect id="_x0000_i1027" style="width:0;height:1.5pt" o:hralign="center" o:hrstd="t" o:hr="t" fillcolor="#a0a0a0" stroked="f"/>
         </w:pict>
       </w:r>
     </w:p>

</xml_diff>